<commit_message>
solucion de error aleatorio y otros
</commit_message>
<xml_diff>
--- a/A0XXXXXXX_ActInt1/ReflexActInt1_A01114901.docx
+++ b/A0XXXXXXX_ActInt1/ReflexActInt1_A01114901.docx
@@ -491,6 +491,7 @@
                                   <w:dataBinding w:prefixMappings="xmlns:ns0='http://purl.org/dc/elements/1.1/' xmlns:ns1='http://schemas.openxmlformats.org/package/2006/metadata/core-properties' " w:xpath="/ns1:coreProperties[1]/ns0:creator[1]" w:storeItemID="{6C3C8BC8-F283-45AE-878A-BAB7291924A1}"/>
                                   <w:text/>
                                 </w:sdtPr>
+                                <w:sdtEndPr/>
                                 <w:sdtContent>
                                   <w:p>
                                     <w:pPr>
@@ -585,6 +586,7 @@
                                     <w:dataBinding w:prefixMappings="xmlns:ns0='http://schemas.microsoft.com/office/2006/coverPageProps' " w:xpath="/ns0:CoverPageProperties[1]/ns0:CompanyAddress[1]" w:storeItemID="{55AF091B-3C7A-41E3-B477-F2FDAA23CFDA}"/>
                                     <w:text/>
                                   </w:sdtPr>
+                                  <w:sdtEndPr/>
                                   <w:sdtContent>
                                     <w:r>
                                       <w:rPr>
@@ -648,6 +650,7 @@
                             <w:dataBinding w:prefixMappings="xmlns:ns0='http://purl.org/dc/elements/1.1/' xmlns:ns1='http://schemas.openxmlformats.org/package/2006/metadata/core-properties' " w:xpath="/ns1:coreProperties[1]/ns0:creator[1]" w:storeItemID="{6C3C8BC8-F283-45AE-878A-BAB7291924A1}"/>
                             <w:text/>
                           </w:sdtPr>
+                          <w:sdtEndPr/>
                           <w:sdtContent>
                             <w:p>
                               <w:pPr>
@@ -742,6 +745,7 @@
                               <w:dataBinding w:prefixMappings="xmlns:ns0='http://schemas.microsoft.com/office/2006/coverPageProps' " w:xpath="/ns0:CoverPageProperties[1]/ns0:CompanyAddress[1]" w:storeItemID="{55AF091B-3C7A-41E3-B477-F2FDAA23CFDA}"/>
                               <w:text/>
                             </w:sdtPr>
+                            <w:sdtEndPr/>
                             <w:sdtContent>
                               <w:r>
                                 <w:rPr>
@@ -1416,7 +1420,7 @@
       <w:jc w:val="right"/>
     </w:pPr>
     <w:r>
-      <w:t>Carlos Moisés Chávez Jiménez</w:t>
+      <w:t>Luis Armando Salazar López</w:t>
     </w:r>
   </w:p>
   <w:p>
@@ -1425,7 +1429,7 @@
       <w:jc w:val="right"/>
     </w:pPr>
     <w:r>
-      <w:t>A01637322</w:t>
+      <w:t>A01114901</w:t>
     </w:r>
   </w:p>
 </w:hdr>

</xml_diff>